<commit_message>
W04 Project: Rafting Site - Update About Us Page
</commit_message>
<xml_diff>
--- a/Site plan.docx
+++ b/Site plan.docx
@@ -133,6 +133,9 @@
         <w:t xml:space="preserve">:  </w:t>
       </w:r>
       <w:r>
+        <w:t>#</w:t>
+      </w:r>
+      <w:r>
         <w:t>A3B6AD</w:t>
       </w:r>
     </w:p>
@@ -150,6 +153,9 @@
         <w:t>:</w:t>
       </w:r>
       <w:r>
+        <w:t>#</w:t>
+      </w:r>
+      <w:r>
         <w:t xml:space="preserve"> </w:t>
       </w:r>
       <w:r>
@@ -170,6 +176,9 @@
         <w:t xml:space="preserve">: </w:t>
       </w:r>
       <w:r>
+        <w:t>#</w:t>
+      </w:r>
+      <w:r>
         <w:t>FEECBA</w:t>
       </w:r>
     </w:p>
@@ -187,6 +196,9 @@
         <w:t xml:space="preserve">: </w:t>
       </w:r>
       <w:r>
+        <w:t>#</w:t>
+      </w:r>
+      <w:r>
         <w:t>918028</w:t>
       </w:r>
     </w:p>
@@ -213,12 +225,56 @@
           <w:ilvl w:val="1"/>
           <w:numId w:val="3"/>
         </w:numPr>
-      </w:pPr>
-      <w:r>
+        <w:rPr>
+          <w:lang w:val="en-US"/>
+        </w:rPr>
+      </w:pPr>
+      <w:r>
+        <w:rPr>
+          <w:lang w:val="en-US"/>
+        </w:rPr>
         <w:t>heading-font</w:t>
       </w:r>
       <w:r>
+        <w:rPr>
+          <w:lang w:val="en-US"/>
+        </w:rPr>
         <w:t>: Hand-written</w:t>
+      </w:r>
+      <w:r>
+        <w:rPr>
+          <w:lang w:val="en-US"/>
+        </w:rPr>
+        <w:t xml:space="preserve"> </w:t>
+      </w:r>
+      <w:r>
+        <w:sym w:font="Wingdings" w:char="F0E0"/>
+      </w:r>
+      <w:r>
+        <w:rPr>
+          <w:lang w:val="en-US"/>
+        </w:rPr>
+        <w:t xml:space="preserve"> </w:t>
+      </w:r>
+      <w:r>
+        <w:rPr>
+          <w:lang w:val="en-US"/>
+        </w:rPr>
+        <w:t>&lt;link href="</w:t>
+      </w:r>
+      <w:proofErr w:type="gramStart"/>
+      <w:r>
+        <w:rPr>
+          <w:lang w:val="en-US"/>
+        </w:rPr>
+        <w:t>https://fonts.googleapis.com/css2?family=Caveat:wght@400..</w:t>
+      </w:r>
+      <w:proofErr w:type="gramEnd"/>
+      <w:r>
+        <w:rPr>
+          <w:lang w:val="en-US"/>
+        </w:rPr>
+        <w:t>700&amp;family=Playwrite+HU:wght@100..400&amp;</w:t>
       </w:r>
     </w:p>
     <w:p>

</xml_diff>